<commit_message>
Updated all links for project 3.
</commit_message>
<xml_diff>
--- a/Github Links.docx
+++ b/Github Links.docx
@@ -49,6 +49,15 @@
         </w:rPr>
         <w:t xml:space="preserve">- </w:t>
       </w:r>
+      <w:hyperlink r:id="rId6" w:history="1">
+        <w:r>
+          <w:rPr>
+            <w:rStyle w:val="Hyperlink"/>
+            <w:rFonts w:cs="Times New Roman"/>
+          </w:rPr>
+          <w:t>https://github.com/r02548/miu_project3.git</w:t>
+        </w:r>
+      </w:hyperlink>
     </w:p>
     <w:p>
       <w:pPr>
@@ -57,6 +66,8 @@
           <w:rFonts w:cs="Times New Roman"/>
         </w:rPr>
       </w:pPr>
+      <w:bookmarkStart w:id="0" w:name="_GoBack"/>
+      <w:bookmarkEnd w:id="0"/>
     </w:p>
     <w:p>
       <w:pPr>
@@ -93,6 +104,15 @@
         </w:rPr>
         <w:t xml:space="preserve">- </w:t>
       </w:r>
+      <w:hyperlink r:id="rId7" w:history="1">
+        <w:r>
+          <w:rPr>
+            <w:rStyle w:val="Hyperlink"/>
+            <w:rFonts w:cs="Times New Roman"/>
+          </w:rPr>
+          <w:t>http://r02548.github.io/miu_project3/GOLDAPP/index.html</w:t>
+        </w:r>
+      </w:hyperlink>
     </w:p>
     <w:p>
       <w:pPr>
@@ -118,8 +138,30 @@
         </w:rPr>
         <w:t xml:space="preserve">Link to BRONZE APP live- </w:t>
       </w:r>
-      <w:bookmarkStart w:id="0" w:name="_GoBack"/>
-      <w:bookmarkEnd w:id="0"/>
+      <w:hyperlink r:id="rId8" w:history="1">
+        <w:r>
+          <w:rPr>
+            <w:rStyle w:val="Hyperlink"/>
+            <w:rFonts w:cs="Times New Roman"/>
+          </w:rPr>
+          <w:t>http://r02548.github.io/miu_project3/BRONZEAPP/index.html</w:t>
+        </w:r>
+      </w:hyperlink>
+    </w:p>
+    <w:p>
+      <w:pPr>
+        <w:rPr>
+          <w:rFonts w:cs="Times New Roman"/>
+        </w:rPr>
+      </w:pPr>
+    </w:p>
+    <w:p>
+      <w:pPr>
+        <w:pStyle w:val="ListParagraph"/>
+        <w:rPr>
+          <w:rFonts w:cs="Times New Roman"/>
+        </w:rPr>
+      </w:pPr>
     </w:p>
     <w:p>
       <w:pPr>

</xml_diff>